<commit_message>
30 Jan pgb updates
</commit_message>
<xml_diff>
--- a/pgb-meeting-minutes/2025/30-Jan-25/30 Jan PGB Meeting Readahead email v1 1-16-25.docx
+++ b/pgb-meeting-minutes/2025/30-Jan-25/30 Jan PGB Meeting Readahead email v1 1-16-25.docx
@@ -242,7 +242,40 @@
           <w:szCs w:val="24"/>
           <w14:ligatures w14:val="none"/>
         </w:rPr>
-        <w:t xml:space="preserve">now, the PGB approved </w:t>
+        <w:t xml:space="preserve">now, the PGB </w:t>
+      </w:r>
+      <w:r>
+        <w:rPr>
+          <w:rFonts w:ascii="Helvetica" w:eastAsia="Times New Roman" w:hAnsi="Helvetica" w:cs="Helvetica"/>
+          <w:color w:val="000000"/>
+          <w:kern w:val="0"/>
+          <w:sz w:val="24"/>
+          <w:szCs w:val="24"/>
+          <w14:ligatures w14:val="none"/>
+        </w:rPr>
+        <w:t>is voting</w:t>
+      </w:r>
+      <w:r>
+        <w:rPr>
+          <w:rFonts w:ascii="Helvetica" w:eastAsia="Times New Roman" w:hAnsi="Helvetica" w:cs="Helvetica"/>
+          <w:color w:val="000000"/>
+          <w:kern w:val="0"/>
+          <w:sz w:val="24"/>
+          <w:szCs w:val="24"/>
+          <w14:ligatures w14:val="none"/>
+        </w:rPr>
+        <w:t xml:space="preserve"> on</w:t>
+      </w:r>
+      <w:r>
+        <w:rPr>
+          <w:rFonts w:ascii="Helvetica" w:eastAsia="Times New Roman" w:hAnsi="Helvetica" w:cs="Helvetica"/>
+          <w:color w:val="000000"/>
+          <w:kern w:val="0"/>
+          <w:sz w:val="24"/>
+          <w:szCs w:val="24"/>
+          <w14:ligatures w14:val="none"/>
+        </w:rPr>
+        <w:t xml:space="preserve"> </w:t>
       </w:r>
       <w:r>
         <w:rPr>
@@ -264,7 +297,62 @@
           <w:szCs w:val="24"/>
           <w14:ligatures w14:val="none"/>
         </w:rPr>
-        <w:t xml:space="preserve">Naming &amp; Design Rules (NDR) v6.0 PSD01 and the NIEM Model Version v6.0 PS02 </w:t>
+        <w:t>Naming &amp; Design Rules (NDR) v6.0 PSD01</w:t>
+      </w:r>
+      <w:r>
+        <w:rPr>
+          <w:rFonts w:ascii="Helvetica" w:eastAsia="Times New Roman" w:hAnsi="Helvetica" w:cs="Helvetica"/>
+          <w:color w:val="000000"/>
+          <w:kern w:val="0"/>
+          <w:sz w:val="24"/>
+          <w:szCs w:val="24"/>
+          <w14:ligatures w14:val="none"/>
+        </w:rPr>
+        <w:t xml:space="preserve">. There  are currently 9 votes </w:t>
+      </w:r>
+      <w:r>
+        <w:rPr>
+          <w:rFonts w:ascii="Helvetica" w:eastAsia="Times New Roman" w:hAnsi="Helvetica" w:cs="Helvetica"/>
+          <w:color w:val="000000"/>
+          <w:kern w:val="0"/>
+          <w:sz w:val="24"/>
+          <w:szCs w:val="24"/>
+          <w14:ligatures w14:val="none"/>
+        </w:rPr>
+        <w:t>to approve which is a majority.</w:t>
+      </w:r>
+      <w:r>
+        <w:rPr>
+          <w:rFonts w:ascii="Helvetica" w:eastAsia="Times New Roman" w:hAnsi="Helvetica" w:cs="Helvetica"/>
+          <w:color w:val="000000"/>
+          <w:kern w:val="0"/>
+          <w:sz w:val="24"/>
+          <w:szCs w:val="24"/>
+          <w14:ligatures w14:val="none"/>
+        </w:rPr>
+        <w:t xml:space="preserve"> </w:t>
+      </w:r>
+      <w:r>
+        <w:rPr>
+          <w:rFonts w:ascii="Helvetica" w:eastAsia="Times New Roman" w:hAnsi="Helvetica" w:cs="Helvetica"/>
+          <w:color w:val="000000"/>
+          <w:kern w:val="0"/>
+          <w:sz w:val="24"/>
+          <w:szCs w:val="24"/>
+          <w14:ligatures w14:val="none"/>
+        </w:rPr>
+        <w:t>T</w:t>
+      </w:r>
+      <w:r>
+        <w:rPr>
+          <w:rFonts w:ascii="Helvetica" w:eastAsia="Times New Roman" w:hAnsi="Helvetica" w:cs="Helvetica"/>
+          <w:color w:val="000000"/>
+          <w:kern w:val="0"/>
+          <w:sz w:val="24"/>
+          <w:szCs w:val="24"/>
+          <w14:ligatures w14:val="none"/>
+        </w:rPr>
+        <w:t xml:space="preserve">he NIEM Model Version v6.0 PS02 </w:t>
       </w:r>
       <w:r>
         <w:rPr>
@@ -326,6 +414,17 @@
           <w14:ligatures w14:val="none"/>
         </w:rPr>
         <w:t>motion</w:t>
+      </w:r>
+      <w:r>
+        <w:rPr>
+          <w:rFonts w:ascii="Helvetica" w:eastAsia="Times New Roman" w:hAnsi="Helvetica" w:cs="Helvetica"/>
+          <w:color w:val="000000"/>
+          <w:kern w:val="0"/>
+          <w:sz w:val="24"/>
+          <w:szCs w:val="24"/>
+          <w14:ligatures w14:val="none"/>
+        </w:rPr>
+        <w:t xml:space="preserve"> to</w:t>
       </w:r>
       <w:r>
         <w:rPr>
@@ -366,51 +465,18 @@
           <w:szCs w:val="24"/>
           <w14:ligatures w14:val="none"/>
         </w:rPr>
-        <w:t>Advance NDR</w:t>
-      </w:r>
-      <w:r>
-        <w:rPr>
-          <w:rFonts w:ascii="Helvetica" w:eastAsia="Times New Roman" w:hAnsi="Helvetica" w:cs="Helvetica"/>
-          <w:color w:val="000000"/>
-          <w:kern w:val="0"/>
-          <w:sz w:val="24"/>
-          <w:szCs w:val="24"/>
-          <w14:ligatures w14:val="none"/>
-        </w:rPr>
-        <w:t xml:space="preserve"> v6.0 PSD01</w:t>
-      </w:r>
-      <w:r>
-        <w:rPr>
-          <w:rFonts w:ascii="Helvetica" w:eastAsia="Times New Roman" w:hAnsi="Helvetica" w:cs="Helvetica"/>
-          <w:color w:val="000000"/>
-          <w:kern w:val="0"/>
-          <w:sz w:val="24"/>
-          <w:szCs w:val="24"/>
-          <w14:ligatures w14:val="none"/>
-        </w:rPr>
-        <w:t xml:space="preserve"> to a project specification</w:t>
-      </w:r>
-      <w:r>
-        <w:rPr>
-          <w:rFonts w:ascii="Helvetica" w:eastAsia="Times New Roman" w:hAnsi="Helvetica" w:cs="Helvetica"/>
-          <w:color w:val="000000"/>
-          <w:kern w:val="0"/>
-          <w:sz w:val="24"/>
-          <w:szCs w:val="24"/>
-          <w14:ligatures w14:val="none"/>
-        </w:rPr>
-        <w:t xml:space="preserve"> (PS)</w:t>
-      </w:r>
-      <w:r>
-        <w:rPr>
-          <w:rFonts w:ascii="Helvetica" w:eastAsia="Times New Roman" w:hAnsi="Helvetica" w:cs="Helvetica"/>
-          <w:color w:val="000000"/>
-          <w:kern w:val="0"/>
-          <w:sz w:val="24"/>
-          <w:szCs w:val="24"/>
-          <w14:ligatures w14:val="none"/>
-        </w:rPr>
-        <w:t>, and</w:t>
+        <w:t>Approve the 14 Nov</w:t>
+      </w:r>
+      <w:r>
+        <w:rPr>
+          <w:rFonts w:ascii="Helvetica" w:eastAsia="Times New Roman" w:hAnsi="Helvetica" w:cs="Helvetica"/>
+          <w:color w:val="000000"/>
+          <w:kern w:val="0"/>
+          <w:sz w:val="24"/>
+          <w:szCs w:val="24"/>
+          <w14:ligatures w14:val="none"/>
+        </w:rPr>
+        <w:t xml:space="preserve"> PGB Meeting Draft Minutes</w:t>
       </w:r>
     </w:p>
     <w:p>
@@ -440,7 +506,210 @@
           <w:szCs w:val="24"/>
           <w14:ligatures w14:val="none"/>
         </w:rPr>
-        <w:t xml:space="preserve">Intent to advance NIEM Model Version </w:t>
+        <w:t xml:space="preserve">Update 2025 meeting </w:t>
+      </w:r>
+      <w:r>
+        <w:rPr>
+          <w:rFonts w:ascii="Helvetica" w:eastAsia="Times New Roman" w:hAnsi="Helvetica" w:cs="Helvetica"/>
+          <w:color w:val="000000"/>
+          <w:kern w:val="0"/>
+          <w:sz w:val="24"/>
+          <w:szCs w:val="24"/>
+          <w14:ligatures w14:val="none"/>
+        </w:rPr>
+        <w:t>dates to address scheduling conflicts</w:t>
+      </w:r>
+    </w:p>
+    <w:p>
+      <w:pPr>
+        <w:pStyle w:val="ListParagraph"/>
+        <w:numPr>
+          <w:ilvl w:val="0"/>
+          <w:numId w:val="2"/>
+        </w:numPr>
+        <w:shd w:val="clear" w:color="auto" w:fill="FFFFFF"/>
+        <w:spacing w:after="0" w:line="240" w:lineRule="auto"/>
+        <w:rPr>
+          <w:rFonts w:ascii="Helvetica" w:eastAsia="Times New Roman" w:hAnsi="Helvetica" w:cs="Helvetica"/>
+          <w:color w:val="000000"/>
+          <w:kern w:val="0"/>
+          <w:sz w:val="24"/>
+          <w:szCs w:val="24"/>
+          <w14:ligatures w14:val="none"/>
+        </w:rPr>
+      </w:pPr>
+      <w:r>
+        <w:rPr>
+          <w:rFonts w:ascii="Helvetica" w:eastAsia="Times New Roman" w:hAnsi="Helvetica" w:cs="Helvetica"/>
+          <w:color w:val="000000"/>
+          <w:kern w:val="0"/>
+          <w:sz w:val="24"/>
+          <w:szCs w:val="24"/>
+          <w14:ligatures w14:val="none"/>
+        </w:rPr>
+        <w:t xml:space="preserve">Advance </w:t>
+      </w:r>
+      <w:r>
+        <w:rPr>
+          <w:rFonts w:ascii="Helvetica" w:eastAsia="Times New Roman" w:hAnsi="Helvetica" w:cs="Helvetica"/>
+          <w:color w:val="000000"/>
+          <w:kern w:val="0"/>
+          <w:sz w:val="24"/>
+          <w:szCs w:val="24"/>
+          <w14:ligatures w14:val="none"/>
+        </w:rPr>
+        <w:t xml:space="preserve">the approved draft </w:t>
+      </w:r>
+      <w:r>
+        <w:rPr>
+          <w:rFonts w:ascii="Helvetica" w:eastAsia="Times New Roman" w:hAnsi="Helvetica" w:cs="Helvetica"/>
+          <w:color w:val="000000"/>
+          <w:kern w:val="0"/>
+          <w:sz w:val="24"/>
+          <w:szCs w:val="24"/>
+          <w14:ligatures w14:val="none"/>
+        </w:rPr>
+        <w:t xml:space="preserve">of </w:t>
+      </w:r>
+      <w:r>
+        <w:rPr>
+          <w:rFonts w:ascii="Helvetica" w:eastAsia="Times New Roman" w:hAnsi="Helvetica" w:cs="Helvetica"/>
+          <w:color w:val="000000"/>
+          <w:kern w:val="0"/>
+          <w:sz w:val="24"/>
+          <w:szCs w:val="24"/>
+          <w14:ligatures w14:val="none"/>
+        </w:rPr>
+        <w:t>NDR</w:t>
+      </w:r>
+      <w:r>
+        <w:rPr>
+          <w:rFonts w:ascii="Helvetica" w:eastAsia="Times New Roman" w:hAnsi="Helvetica" w:cs="Helvetica"/>
+          <w:color w:val="000000"/>
+          <w:kern w:val="0"/>
+          <w:sz w:val="24"/>
+          <w:szCs w:val="24"/>
+          <w14:ligatures w14:val="none"/>
+        </w:rPr>
+        <w:t xml:space="preserve"> v6.0 PSD01</w:t>
+      </w:r>
+      <w:r>
+        <w:rPr>
+          <w:rFonts w:ascii="Helvetica" w:eastAsia="Times New Roman" w:hAnsi="Helvetica" w:cs="Helvetica"/>
+          <w:color w:val="000000"/>
+          <w:kern w:val="0"/>
+          <w:sz w:val="24"/>
+          <w:szCs w:val="24"/>
+          <w14:ligatures w14:val="none"/>
+        </w:rPr>
+        <w:t xml:space="preserve"> to a </w:t>
+      </w:r>
+      <w:r>
+        <w:rPr>
+          <w:rFonts w:ascii="Helvetica" w:eastAsia="Times New Roman" w:hAnsi="Helvetica" w:cs="Helvetica"/>
+          <w:color w:val="000000"/>
+          <w:kern w:val="0"/>
+          <w:sz w:val="24"/>
+          <w:szCs w:val="24"/>
+          <w14:ligatures w14:val="none"/>
+        </w:rPr>
+        <w:t>P</w:t>
+      </w:r>
+      <w:r>
+        <w:rPr>
+          <w:rFonts w:ascii="Helvetica" w:eastAsia="Times New Roman" w:hAnsi="Helvetica" w:cs="Helvetica"/>
+          <w:color w:val="000000"/>
+          <w:kern w:val="0"/>
+          <w:sz w:val="24"/>
+          <w:szCs w:val="24"/>
+          <w14:ligatures w14:val="none"/>
+        </w:rPr>
+        <w:t xml:space="preserve">roject </w:t>
+      </w:r>
+      <w:r>
+        <w:rPr>
+          <w:rFonts w:ascii="Helvetica" w:eastAsia="Times New Roman" w:hAnsi="Helvetica" w:cs="Helvetica"/>
+          <w:color w:val="000000"/>
+          <w:kern w:val="0"/>
+          <w:sz w:val="24"/>
+          <w:szCs w:val="24"/>
+          <w14:ligatures w14:val="none"/>
+        </w:rPr>
+        <w:t>S</w:t>
+      </w:r>
+      <w:r>
+        <w:rPr>
+          <w:rFonts w:ascii="Helvetica" w:eastAsia="Times New Roman" w:hAnsi="Helvetica" w:cs="Helvetica"/>
+          <w:color w:val="000000"/>
+          <w:kern w:val="0"/>
+          <w:sz w:val="24"/>
+          <w:szCs w:val="24"/>
+          <w14:ligatures w14:val="none"/>
+        </w:rPr>
+        <w:t>pecification</w:t>
+      </w:r>
+      <w:r>
+        <w:rPr>
+          <w:rFonts w:ascii="Helvetica" w:eastAsia="Times New Roman" w:hAnsi="Helvetica" w:cs="Helvetica"/>
+          <w:color w:val="000000"/>
+          <w:kern w:val="0"/>
+          <w:sz w:val="24"/>
+          <w:szCs w:val="24"/>
+          <w14:ligatures w14:val="none"/>
+        </w:rPr>
+        <w:t xml:space="preserve"> (PS)</w:t>
+      </w:r>
+      <w:r>
+        <w:rPr>
+          <w:rFonts w:ascii="Helvetica" w:eastAsia="Times New Roman" w:hAnsi="Helvetica" w:cs="Helvetica"/>
+          <w:color w:val="000000"/>
+          <w:kern w:val="0"/>
+          <w:sz w:val="24"/>
+          <w:szCs w:val="24"/>
+          <w14:ligatures w14:val="none"/>
+        </w:rPr>
+        <w:t>, and</w:t>
+      </w:r>
+    </w:p>
+    <w:p>
+      <w:pPr>
+        <w:pStyle w:val="ListParagraph"/>
+        <w:numPr>
+          <w:ilvl w:val="0"/>
+          <w:numId w:val="2"/>
+        </w:numPr>
+        <w:shd w:val="clear" w:color="auto" w:fill="FFFFFF"/>
+        <w:spacing w:after="0" w:line="240" w:lineRule="auto"/>
+        <w:rPr>
+          <w:rFonts w:ascii="Helvetica" w:eastAsia="Times New Roman" w:hAnsi="Helvetica" w:cs="Helvetica"/>
+          <w:color w:val="000000"/>
+          <w:kern w:val="0"/>
+          <w:sz w:val="24"/>
+          <w:szCs w:val="24"/>
+          <w14:ligatures w14:val="none"/>
+        </w:rPr>
+      </w:pPr>
+      <w:r>
+        <w:rPr>
+          <w:rFonts w:ascii="Helvetica" w:eastAsia="Times New Roman" w:hAnsi="Helvetica" w:cs="Helvetica"/>
+          <w:color w:val="000000"/>
+          <w:kern w:val="0"/>
+          <w:sz w:val="24"/>
+          <w:szCs w:val="24"/>
+          <w14:ligatures w14:val="none"/>
+        </w:rPr>
+        <w:t>Advance the</w:t>
+      </w:r>
+      <w:r>
+        <w:rPr>
+          <w:rFonts w:ascii="Helvetica" w:eastAsia="Times New Roman" w:hAnsi="Helvetica" w:cs="Helvetica"/>
+          <w:color w:val="000000"/>
+          <w:kern w:val="0"/>
+          <w:sz w:val="24"/>
+          <w:szCs w:val="24"/>
+          <w14:ligatures w14:val="none"/>
+        </w:rPr>
+        <w:t xml:space="preserve"> NIEM Model Version </w:t>
       </w:r>
       <w:r>
         <w:rPr>
@@ -506,7 +775,68 @@
           <w:szCs w:val="24"/>
           <w14:ligatures w14:val="none"/>
         </w:rPr>
-        <w:t>2 is approved.</w:t>
+        <w:t xml:space="preserve">2 is </w:t>
+      </w:r>
+      <w:r>
+        <w:rPr>
+          <w:rFonts w:ascii="Helvetica" w:eastAsia="Times New Roman" w:hAnsi="Helvetica" w:cs="Helvetica"/>
+          <w:color w:val="000000"/>
+          <w:kern w:val="0"/>
+          <w:sz w:val="24"/>
+          <w:szCs w:val="24"/>
+          <w14:ligatures w14:val="none"/>
+        </w:rPr>
+        <w:t>approved.</w:t>
+      </w:r>
+    </w:p>
+    <w:p>
+      <w:pPr>
+        <w:shd w:val="clear" w:color="auto" w:fill="FFFFFF"/>
+        <w:spacing w:after="0" w:line="240" w:lineRule="auto"/>
+        <w:rPr>
+          <w:rFonts w:ascii="Helvetica" w:eastAsia="Times New Roman" w:hAnsi="Helvetica" w:cs="Helvetica"/>
+          <w:color w:val="000000"/>
+          <w:kern w:val="0"/>
+          <w:sz w:val="24"/>
+          <w:szCs w:val="24"/>
+          <w14:ligatures w14:val="none"/>
+        </w:rPr>
+      </w:pPr>
+    </w:p>
+    <w:p>
+      <w:pPr>
+        <w:shd w:val="clear" w:color="auto" w:fill="FFFFFF"/>
+        <w:spacing w:after="0" w:line="240" w:lineRule="auto"/>
+        <w:rPr>
+          <w:rFonts w:ascii="Helvetica" w:eastAsia="Times New Roman" w:hAnsi="Helvetica" w:cs="Helvetica"/>
+          <w:color w:val="000000"/>
+          <w:kern w:val="0"/>
+          <w:sz w:val="24"/>
+          <w:szCs w:val="24"/>
+          <w14:ligatures w14:val="none"/>
+        </w:rPr>
+      </w:pPr>
+      <w:r>
+        <w:rPr>
+          <w:rFonts w:ascii="Helvetica" w:eastAsia="Times New Roman" w:hAnsi="Helvetica" w:cs="Helvetica"/>
+          <w:color w:val="000000"/>
+          <w:kern w:val="0"/>
+          <w:sz w:val="24"/>
+          <w:szCs w:val="24"/>
+          <w14:ligatures w14:val="none"/>
+        </w:rPr>
+        <w:t>The PGB will receive an info brief on hackatho</w:t>
+      </w:r>
+      <w:r>
+        <w:rPr>
+          <w:rFonts w:ascii="Helvetica" w:eastAsia="Times New Roman" w:hAnsi="Helvetica" w:cs="Helvetica"/>
+          <w:color w:val="000000"/>
+          <w:kern w:val="0"/>
+          <w:sz w:val="24"/>
+          <w:szCs w:val="24"/>
+          <w14:ligatures w14:val="none"/>
+        </w:rPr>
+        <w:t>ns as well as updates from NTAC, NBAC and NMO Technical Steering Committees.</w:t>
       </w:r>
     </w:p>
     <w:p>
@@ -667,8 +997,22 @@
           <w:szCs w:val="24"/>
           <w:bdr w:val="none" w:sz="0" w:space="0" w:color="auto" w:frame="1"/>
         </w:rPr>
-        <w:t>Dial in by phone</w:t>
-      </w:r>
+        <w:t xml:space="preserve">Dial in by </w:t>
+      </w:r>
+      <w:proofErr w:type="gramStart"/>
+      <w:r>
+        <w:rPr>
+          <w:rFonts w:ascii="inherit" w:hAnsi="inherit" w:cs="Segoe UI"/>
+          <w:b/>
+          <w:bCs/>
+          <w:color w:val="242424"/>
+          <w:sz w:val="24"/>
+          <w:szCs w:val="24"/>
+          <w:bdr w:val="none" w:sz="0" w:space="0" w:color="auto" w:frame="1"/>
+        </w:rPr>
+        <w:t>phone</w:t>
+      </w:r>
+      <w:proofErr w:type="gramEnd"/>
     </w:p>
     <w:p>
       <w:pPr>
@@ -692,7 +1036,31 @@
             <w:szCs w:val="24"/>
             <w:bdr w:val="none" w:sz="0" w:space="0" w:color="auto" w:frame="1"/>
           </w:rPr>
-          <w:t>+1 410-874-6749,,296683050#</w:t>
+          <w:t>+1 410-874-</w:t>
+        </w:r>
+        <w:proofErr w:type="gramStart"/>
+        <w:r>
+          <w:rPr>
+            <w:rStyle w:val="Hyperlink"/>
+            <w:rFonts w:ascii="inherit" w:hAnsi="inherit" w:cs="Segoe UI"/>
+            <w:color w:val="5B5FC7"/>
+            <w:sz w:val="24"/>
+            <w:szCs w:val="24"/>
+            <w:bdr w:val="none" w:sz="0" w:space="0" w:color="auto" w:frame="1"/>
+          </w:rPr>
+          <w:t>6749,,</w:t>
+        </w:r>
+        <w:proofErr w:type="gramEnd"/>
+        <w:r>
+          <w:rPr>
+            <w:rStyle w:val="Hyperlink"/>
+            <w:rFonts w:ascii="inherit" w:hAnsi="inherit" w:cs="Segoe UI"/>
+            <w:color w:val="5B5FC7"/>
+            <w:sz w:val="24"/>
+            <w:szCs w:val="24"/>
+            <w:bdr w:val="none" w:sz="0" w:space="0" w:color="auto" w:frame="1"/>
+          </w:rPr>
+          <w:t>296683050#</w:t>
         </w:r>
       </w:hyperlink>
       <w:r>
@@ -791,7 +1159,7 @@
   <w:abstractNum w:abstractNumId="0" w15:restartNumberingAfterBreak="0">
     <w:nsid w:val="6B3802BA"/>
     <w:multiLevelType w:val="hybridMultilevel"/>
-    <w:tmpl w:val="6C16E990"/>
+    <w:tmpl w:val="20F6BEB2"/>
     <w:lvl w:ilvl="0" w:tplc="04090001">
       <w:start w:val="1"/>
       <w:numFmt w:val="bullet"/>

</xml_diff>